<commit_message>
CSS Content Challenge 'Calendar' OK
</commit_message>
<xml_diff>
--- a/2_css-content/html - Календарь/todo.docx
+++ b/2_css-content/html - Календарь/todo.docx
@@ -5,6 +5,7 @@
     <w:p>
       <w:pPr>
         <w:rPr>
+          <w:rStyle w:val="a6"/>
           <w:lang w:val="en-US"/>
         </w:rPr>
       </w:pPr>
@@ -23,66 +24,88 @@
           <w:lang w:val="en-US"/>
         </w:rPr>
       </w:pPr>
-      <w:r>
-        <w:rPr>
-          <w:lang w:val="ru-RU"/>
+      <w:hyperlink r:id="rId7" w:history="1">
+        <w:r>
+          <w:rPr>
+            <w:rStyle w:val="a6"/>
+            <w:lang w:val="en-US"/>
+          </w:rPr>
+          <w:t>https://ru.hexlet.io/code_reviews/408980</w:t>
+        </w:r>
+      </w:hyperlink>
+    </w:p>
+    <w:p>
+      <w:pPr>
+        <w:rPr>
+          <w:lang w:val="en-US"/>
+        </w:rPr>
+      </w:pPr>
+      <w:r>
+        <w:rPr>
+          <w:lang w:val="en-US"/>
         </w:rPr>
         <w:tab/>
       </w:r>
       <w:r>
         <w:rPr>
-          <w:lang w:val="ru-RU"/>
+          <w:lang w:val="en-US"/>
         </w:rPr>
         <w:tab/>
       </w:r>
       <w:r>
         <w:rPr>
-          <w:lang w:val="ru-RU"/>
+          <w:lang w:val="en-US"/>
         </w:rPr>
         <w:tab/>
       </w:r>
       <w:r>
         <w:rPr>
-          <w:lang w:val="ru-RU"/>
+          <w:lang w:val="en-US"/>
         </w:rPr>
         <w:tab/>
+      </w:r>
+    </w:p>
+    <w:p>
+      <w:pPr>
+        <w:shd w:val="clear" w:color="auto" w:fill="FFFFFF"/>
+        <w:spacing w:before="100" w:beforeAutospacing="1" w:after="100" w:afterAutospacing="1" w:line="240" w:lineRule="auto"/>
+        <w:rPr>
+          <w:rFonts w:ascii="Segoe UI" w:eastAsia="Times New Roman" w:hAnsi="Segoe UI" w:cs="Segoe UI"/>
+          <w:color w:val="212529"/>
+          <w:sz w:val="24"/>
+          <w:szCs w:val="24"/>
+        </w:rPr>
+      </w:pPr>
+      <w:r>
+        <w:rPr>
+          <w:rFonts w:ascii="Segoe UI" w:eastAsia="Times New Roman" w:hAnsi="Segoe UI" w:cs="Segoe UI"/>
+          <w:color w:val="212529"/>
+          <w:sz w:val="24"/>
+          <w:szCs w:val="24"/>
+        </w:rPr>
+        <w:t>Календари очень часто используются на веб-страни</w:t>
       </w:r>
       <w:bookmarkStart w:id="0" w:name="_GoBack"/>
       <w:bookmarkEnd w:id="0"/>
+      <w:r>
+        <w:rPr>
+          <w:rFonts w:ascii="Segoe UI" w:eastAsia="Times New Roman" w:hAnsi="Segoe UI" w:cs="Segoe UI"/>
+          <w:color w:val="212529"/>
+          <w:sz w:val="24"/>
+          <w:szCs w:val="24"/>
+        </w:rPr>
+        <w:t>цах. Их реализация бывает невероятно разнообразной. Такое испытание можно вставить в любой курс и получить совершенно разные варианты вёрстки. В этом испытании вы реализуете календарь с использованием максимально доступных средств.</w:t>
+      </w:r>
     </w:p>
     <w:p>
       <w:pPr>
         <w:shd w:val="clear" w:color="auto" w:fill="FFFFFF"/>
-        <w:spacing w:before="100" w:beforeAutospacing="1" w:after="100" w:afterAutospacing="1" w:line="240" w:lineRule="auto"/>
-        <w:rPr>
-          <w:rFonts w:ascii="Segoe UI" w:eastAsia="Times New Roman" w:hAnsi="Segoe UI" w:cs="Segoe UI"/>
-          <w:color w:val="212529"/>
-          <w:sz w:val="24"/>
-          <w:szCs w:val="24"/>
-          <w:lang/>
-        </w:rPr>
-      </w:pPr>
-      <w:r>
-        <w:rPr>
-          <w:rFonts w:ascii="Segoe UI" w:eastAsia="Times New Roman" w:hAnsi="Segoe UI" w:cs="Segoe UI"/>
-          <w:color w:val="212529"/>
-          <w:sz w:val="24"/>
-          <w:szCs w:val="24"/>
-          <w:lang/>
-        </w:rPr>
-        <w:t>Календари очень часто используются на веб-страницах. Их реализация бывает невероятно разнообразной. Такое испытание можно вставить в любой курс и получить совершенно разные варианты вёрстки. В этом испытании вы реализуете календарь с использованием максимально доступных средств.</w:t>
-      </w:r>
-    </w:p>
-    <w:p>
-      <w:pPr>
-        <w:shd w:val="clear" w:color="auto" w:fill="FFFFFF"/>
         <w:spacing w:after="100" w:afterAutospacing="1" w:line="240" w:lineRule="auto"/>
         <w:rPr>
           <w:rFonts w:ascii="Segoe UI" w:eastAsia="Times New Roman" w:hAnsi="Segoe UI" w:cs="Segoe UI"/>
           <w:color w:val="212529"/>
           <w:sz w:val="24"/>
           <w:szCs w:val="24"/>
-          <w:lang/>
         </w:rPr>
       </w:pPr>
       <w:r>
@@ -112,7 +135,7 @@
                     </pic:cNvPicPr>
                   </pic:nvPicPr>
                   <pic:blipFill>
-                    <a:blip r:embed="rId7">
+                    <a:blip r:embed="rId8">
                       <a:extLst>
                         <a:ext uri="{28A0092B-C50C-407E-A947-70E740481C1C}">
                           <a14:useLocalDpi xmlns:a14="http://schemas.microsoft.com/office/drawing/2010/main" val="0"/>
@@ -153,16 +176,14 @@
           <w:color w:val="212529"/>
           <w:sz w:val="24"/>
           <w:szCs w:val="24"/>
-          <w:lang/>
-        </w:rPr>
-      </w:pPr>
-      <w:r>
-        <w:rPr>
-          <w:rFonts w:ascii="Segoe UI" w:eastAsia="Times New Roman" w:hAnsi="Segoe UI" w:cs="Segoe UI"/>
-          <w:color w:val="212529"/>
-          <w:sz w:val="24"/>
-          <w:szCs w:val="24"/>
-          <w:lang/>
+        </w:rPr>
+      </w:pPr>
+      <w:r>
+        <w:rPr>
+          <w:rFonts w:ascii="Segoe UI" w:eastAsia="Times New Roman" w:hAnsi="Segoe UI" w:cs="Segoe UI"/>
+          <w:color w:val="212529"/>
+          <w:sz w:val="24"/>
+          <w:szCs w:val="24"/>
         </w:rPr>
         <w:t>Для создания календаря используйте таблицу. В качестве списка дел добавьте следующие пункты списка:</w:t>
       </w:r>
@@ -180,16 +201,14 @@
           <w:color w:val="212529"/>
           <w:sz w:val="24"/>
           <w:szCs w:val="24"/>
-          <w:lang/>
-        </w:rPr>
-      </w:pPr>
-      <w:r>
-        <w:rPr>
-          <w:rFonts w:ascii="Segoe UI" w:eastAsia="Times New Roman" w:hAnsi="Segoe UI" w:cs="Segoe UI"/>
-          <w:color w:val="212529"/>
-          <w:sz w:val="24"/>
-          <w:szCs w:val="24"/>
-          <w:lang/>
+        </w:rPr>
+      </w:pPr>
+      <w:r>
+        <w:rPr>
+          <w:rFonts w:ascii="Segoe UI" w:eastAsia="Times New Roman" w:hAnsi="Segoe UI" w:cs="Segoe UI"/>
+          <w:color w:val="212529"/>
+          <w:sz w:val="24"/>
+          <w:szCs w:val="24"/>
         </w:rPr>
         <w:t>8:15 Погладить галстук</w:t>
       </w:r>
@@ -207,16 +226,14 @@
           <w:color w:val="212529"/>
           <w:sz w:val="24"/>
           <w:szCs w:val="24"/>
-          <w:lang/>
-        </w:rPr>
-      </w:pPr>
-      <w:r>
-        <w:rPr>
-          <w:rFonts w:ascii="Segoe UI" w:eastAsia="Times New Roman" w:hAnsi="Segoe UI" w:cs="Segoe UI"/>
-          <w:color w:val="212529"/>
-          <w:sz w:val="24"/>
-          <w:szCs w:val="24"/>
-          <w:lang/>
+        </w:rPr>
+      </w:pPr>
+      <w:r>
+        <w:rPr>
+          <w:rFonts w:ascii="Segoe UI" w:eastAsia="Times New Roman" w:hAnsi="Segoe UI" w:cs="Segoe UI"/>
+          <w:color w:val="212529"/>
+          <w:sz w:val="24"/>
+          <w:szCs w:val="24"/>
         </w:rPr>
         <w:t>10:00 Заехать за Алексеем</w:t>
       </w:r>
@@ -234,16 +251,14 @@
           <w:color w:val="212529"/>
           <w:sz w:val="24"/>
           <w:szCs w:val="24"/>
-          <w:lang/>
-        </w:rPr>
-      </w:pPr>
-      <w:r>
-        <w:rPr>
-          <w:rFonts w:ascii="Segoe UI" w:eastAsia="Times New Roman" w:hAnsi="Segoe UI" w:cs="Segoe UI"/>
-          <w:color w:val="212529"/>
-          <w:sz w:val="24"/>
-          <w:szCs w:val="24"/>
-          <w:lang/>
+        </w:rPr>
+      </w:pPr>
+      <w:r>
+        <w:rPr>
+          <w:rFonts w:ascii="Segoe UI" w:eastAsia="Times New Roman" w:hAnsi="Segoe UI" w:cs="Segoe UI"/>
+          <w:color w:val="212529"/>
+          <w:sz w:val="24"/>
+          <w:szCs w:val="24"/>
         </w:rPr>
         <w:t>17:30 Церемония награждения</w:t>
       </w:r>
@@ -258,7 +273,6 @@
           <w:color w:val="212529"/>
           <w:sz w:val="36"/>
           <w:szCs w:val="36"/>
-          <w:lang/>
         </w:rPr>
       </w:pPr>
       <w:r>
@@ -267,7 +281,6 @@
           <w:color w:val="212529"/>
           <w:sz w:val="36"/>
           <w:szCs w:val="36"/>
-          <w:lang/>
         </w:rPr>
         <w:t>Основные стили календаря</w:t>
       </w:r>
@@ -285,16 +298,14 @@
           <w:color w:val="212529"/>
           <w:sz w:val="24"/>
           <w:szCs w:val="24"/>
-          <w:lang/>
-        </w:rPr>
-      </w:pPr>
-      <w:r>
-        <w:rPr>
-          <w:rFonts w:ascii="Segoe UI" w:eastAsia="Times New Roman" w:hAnsi="Segoe UI" w:cs="Segoe UI"/>
-          <w:color w:val="212529"/>
-          <w:sz w:val="24"/>
-          <w:szCs w:val="24"/>
-          <w:lang/>
+        </w:rPr>
+      </w:pPr>
+      <w:r>
+        <w:rPr>
+          <w:rFonts w:ascii="Segoe UI" w:eastAsia="Times New Roman" w:hAnsi="Segoe UI" w:cs="Segoe UI"/>
+          <w:color w:val="212529"/>
+          <w:sz w:val="24"/>
+          <w:szCs w:val="24"/>
         </w:rPr>
         <w:t>Цвет текста: </w:t>
       </w:r>
@@ -304,7 +315,6 @@
           <w:color w:val="E83E8C"/>
           <w:sz w:val="21"/>
           <w:szCs w:val="21"/>
-          <w:lang/>
         </w:rPr>
         <w:t>#fff</w:t>
       </w:r>
@@ -322,16 +332,14 @@
           <w:color w:val="212529"/>
           <w:sz w:val="24"/>
           <w:szCs w:val="24"/>
-          <w:lang/>
-        </w:rPr>
-      </w:pPr>
-      <w:r>
-        <w:rPr>
-          <w:rFonts w:ascii="Segoe UI" w:eastAsia="Times New Roman" w:hAnsi="Segoe UI" w:cs="Segoe UI"/>
-          <w:color w:val="212529"/>
-          <w:sz w:val="24"/>
-          <w:szCs w:val="24"/>
-          <w:lang/>
+        </w:rPr>
+      </w:pPr>
+      <w:r>
+        <w:rPr>
+          <w:rFonts w:ascii="Segoe UI" w:eastAsia="Times New Roman" w:hAnsi="Segoe UI" w:cs="Segoe UI"/>
+          <w:color w:val="212529"/>
+          <w:sz w:val="24"/>
+          <w:szCs w:val="24"/>
         </w:rPr>
         <w:t>Размер шрифта: 16px</w:t>
       </w:r>
@@ -349,16 +357,14 @@
           <w:color w:val="212529"/>
           <w:sz w:val="24"/>
           <w:szCs w:val="24"/>
-          <w:lang/>
-        </w:rPr>
-      </w:pPr>
-      <w:r>
-        <w:rPr>
-          <w:rFonts w:ascii="Segoe UI" w:eastAsia="Times New Roman" w:hAnsi="Segoe UI" w:cs="Segoe UI"/>
-          <w:color w:val="212529"/>
-          <w:sz w:val="24"/>
-          <w:szCs w:val="24"/>
-          <w:lang/>
+        </w:rPr>
+      </w:pPr>
+      <w:r>
+        <w:rPr>
+          <w:rFonts w:ascii="Segoe UI" w:eastAsia="Times New Roman" w:hAnsi="Segoe UI" w:cs="Segoe UI"/>
+          <w:color w:val="212529"/>
+          <w:sz w:val="24"/>
+          <w:szCs w:val="24"/>
         </w:rPr>
         <w:t>Межстрочный интервал: 1</w:t>
       </w:r>
@@ -376,17 +382,16 @@
           <w:color w:val="212529"/>
           <w:sz w:val="24"/>
           <w:szCs w:val="24"/>
-          <w:lang/>
-        </w:rPr>
-      </w:pPr>
-      <w:r>
-        <w:rPr>
-          <w:rFonts w:ascii="Segoe UI" w:eastAsia="Times New Roman" w:hAnsi="Segoe UI" w:cs="Segoe UI"/>
-          <w:color w:val="212529"/>
-          <w:sz w:val="24"/>
-          <w:szCs w:val="24"/>
-          <w:lang/>
-        </w:rPr>
+        </w:rPr>
+      </w:pPr>
+      <w:r>
+        <w:rPr>
+          <w:rFonts w:ascii="Segoe UI" w:eastAsia="Times New Roman" w:hAnsi="Segoe UI" w:cs="Segoe UI"/>
+          <w:color w:val="212529"/>
+          <w:sz w:val="24"/>
+          <w:szCs w:val="24"/>
+        </w:rPr>
+        <w:lastRenderedPageBreak/>
         <w:t>Шрифт: Rubik. Файлы шрифтов находятся в директории </w:t>
       </w:r>
       <w:r>
@@ -397,7 +402,6 @@
           <w:color w:val="212529"/>
           <w:sz w:val="24"/>
           <w:szCs w:val="24"/>
-          <w:lang/>
         </w:rPr>
         <w:t>assets</w:t>
       </w:r>
@@ -415,16 +419,14 @@
           <w:color w:val="212529"/>
           <w:sz w:val="24"/>
           <w:szCs w:val="24"/>
-          <w:lang/>
-        </w:rPr>
-      </w:pPr>
-      <w:r>
-        <w:rPr>
-          <w:rFonts w:ascii="Segoe UI" w:eastAsia="Times New Roman" w:hAnsi="Segoe UI" w:cs="Segoe UI"/>
-          <w:color w:val="212529"/>
-          <w:sz w:val="24"/>
-          <w:szCs w:val="24"/>
-          <w:lang/>
+        </w:rPr>
+      </w:pPr>
+      <w:r>
+        <w:rPr>
+          <w:rFonts w:ascii="Segoe UI" w:eastAsia="Times New Roman" w:hAnsi="Segoe UI" w:cs="Segoe UI"/>
+          <w:color w:val="212529"/>
+          <w:sz w:val="24"/>
+          <w:szCs w:val="24"/>
         </w:rPr>
         <w:t>Цвет фона: </w:t>
       </w:r>
@@ -434,7 +436,6 @@
           <w:color w:val="E83E8C"/>
           <w:sz w:val="21"/>
           <w:szCs w:val="21"/>
-          <w:lang/>
         </w:rPr>
         <w:t>#e5e5e5</w:t>
       </w:r>
@@ -449,7 +450,6 @@
           <w:color w:val="212529"/>
           <w:sz w:val="27"/>
           <w:szCs w:val="27"/>
-          <w:lang/>
         </w:rPr>
       </w:pPr>
       <w:r>
@@ -458,9 +458,7 @@
           <w:color w:val="212529"/>
           <w:sz w:val="27"/>
           <w:szCs w:val="27"/>
-          <w:lang/>
-        </w:rPr>
-        <w:lastRenderedPageBreak/>
+        </w:rPr>
         <w:t>Обёртка</w:t>
       </w:r>
     </w:p>
@@ -477,16 +475,14 @@
           <w:color w:val="212529"/>
           <w:sz w:val="24"/>
           <w:szCs w:val="24"/>
-          <w:lang/>
-        </w:rPr>
-      </w:pPr>
-      <w:r>
-        <w:rPr>
-          <w:rFonts w:ascii="Segoe UI" w:eastAsia="Times New Roman" w:hAnsi="Segoe UI" w:cs="Segoe UI"/>
-          <w:color w:val="212529"/>
-          <w:sz w:val="24"/>
-          <w:szCs w:val="24"/>
-          <w:lang/>
+        </w:rPr>
+      </w:pPr>
+      <w:r>
+        <w:rPr>
+          <w:rFonts w:ascii="Segoe UI" w:eastAsia="Times New Roman" w:hAnsi="Segoe UI" w:cs="Segoe UI"/>
+          <w:color w:val="212529"/>
+          <w:sz w:val="24"/>
+          <w:szCs w:val="24"/>
         </w:rPr>
         <w:t>Ширина: 250px</w:t>
       </w:r>
@@ -504,16 +500,14 @@
           <w:color w:val="212529"/>
           <w:sz w:val="24"/>
           <w:szCs w:val="24"/>
-          <w:lang/>
-        </w:rPr>
-      </w:pPr>
-      <w:r>
-        <w:rPr>
-          <w:rFonts w:ascii="Segoe UI" w:eastAsia="Times New Roman" w:hAnsi="Segoe UI" w:cs="Segoe UI"/>
-          <w:color w:val="212529"/>
-          <w:sz w:val="24"/>
-          <w:szCs w:val="24"/>
-          <w:lang/>
+        </w:rPr>
+      </w:pPr>
+      <w:r>
+        <w:rPr>
+          <w:rFonts w:ascii="Segoe UI" w:eastAsia="Times New Roman" w:hAnsi="Segoe UI" w:cs="Segoe UI"/>
+          <w:color w:val="212529"/>
+          <w:sz w:val="24"/>
+          <w:szCs w:val="24"/>
         </w:rPr>
         <w:t>Внутренние отступы: 60 пикселей сверху, справа и слева. 30 пикселей снизу</w:t>
       </w:r>
@@ -531,16 +525,14 @@
           <w:color w:val="212529"/>
           <w:sz w:val="24"/>
           <w:szCs w:val="24"/>
-          <w:lang/>
-        </w:rPr>
-      </w:pPr>
-      <w:r>
-        <w:rPr>
-          <w:rFonts w:ascii="Segoe UI" w:eastAsia="Times New Roman" w:hAnsi="Segoe UI" w:cs="Segoe UI"/>
-          <w:color w:val="212529"/>
-          <w:sz w:val="24"/>
-          <w:szCs w:val="24"/>
-          <w:lang/>
+        </w:rPr>
+      </w:pPr>
+      <w:r>
+        <w:rPr>
+          <w:rFonts w:ascii="Segoe UI" w:eastAsia="Times New Roman" w:hAnsi="Segoe UI" w:cs="Segoe UI"/>
+          <w:color w:val="212529"/>
+          <w:sz w:val="24"/>
+          <w:szCs w:val="24"/>
         </w:rPr>
         <w:t>Фон: </w:t>
       </w:r>
@@ -550,7 +542,6 @@
           <w:color w:val="E83E8C"/>
           <w:sz w:val="21"/>
           <w:szCs w:val="21"/>
-          <w:lang/>
         </w:rPr>
         <w:t>#1e1f25</w:t>
       </w:r>
@@ -568,16 +559,14 @@
           <w:color w:val="212529"/>
           <w:sz w:val="24"/>
           <w:szCs w:val="24"/>
-          <w:lang/>
-        </w:rPr>
-      </w:pPr>
-      <w:r>
-        <w:rPr>
-          <w:rFonts w:ascii="Segoe UI" w:eastAsia="Times New Roman" w:hAnsi="Segoe UI" w:cs="Segoe UI"/>
-          <w:color w:val="212529"/>
-          <w:sz w:val="24"/>
-          <w:szCs w:val="24"/>
-          <w:lang/>
+        </w:rPr>
+      </w:pPr>
+      <w:r>
+        <w:rPr>
+          <w:rFonts w:ascii="Segoe UI" w:eastAsia="Times New Roman" w:hAnsi="Segoe UI" w:cs="Segoe UI"/>
+          <w:color w:val="212529"/>
+          <w:sz w:val="24"/>
+          <w:szCs w:val="24"/>
         </w:rPr>
         <w:t>Закругление: 12px</w:t>
       </w:r>
@@ -592,7 +581,6 @@
           <w:color w:val="212529"/>
           <w:sz w:val="27"/>
           <w:szCs w:val="27"/>
-          <w:lang/>
         </w:rPr>
       </w:pPr>
       <w:r>
@@ -601,7 +589,6 @@
           <w:color w:val="212529"/>
           <w:sz w:val="27"/>
           <w:szCs w:val="27"/>
-          <w:lang/>
         </w:rPr>
         <w:t>Заголовок второго уровня</w:t>
       </w:r>
@@ -619,16 +606,14 @@
           <w:color w:val="212529"/>
           <w:sz w:val="24"/>
           <w:szCs w:val="24"/>
-          <w:lang/>
-        </w:rPr>
-      </w:pPr>
-      <w:r>
-        <w:rPr>
-          <w:rFonts w:ascii="Segoe UI" w:eastAsia="Times New Roman" w:hAnsi="Segoe UI" w:cs="Segoe UI"/>
-          <w:color w:val="212529"/>
-          <w:sz w:val="24"/>
-          <w:szCs w:val="24"/>
-          <w:lang/>
+        </w:rPr>
+      </w:pPr>
+      <w:r>
+        <w:rPr>
+          <w:rFonts w:ascii="Segoe UI" w:eastAsia="Times New Roman" w:hAnsi="Segoe UI" w:cs="Segoe UI"/>
+          <w:color w:val="212529"/>
+          <w:sz w:val="24"/>
+          <w:szCs w:val="24"/>
         </w:rPr>
         <w:t>Внешний отступ снизу: 30px</w:t>
       </w:r>
@@ -646,16 +631,14 @@
           <w:color w:val="212529"/>
           <w:sz w:val="24"/>
           <w:szCs w:val="24"/>
-          <w:lang/>
-        </w:rPr>
-      </w:pPr>
-      <w:r>
-        <w:rPr>
-          <w:rFonts w:ascii="Segoe UI" w:eastAsia="Times New Roman" w:hAnsi="Segoe UI" w:cs="Segoe UI"/>
-          <w:color w:val="212529"/>
-          <w:sz w:val="24"/>
-          <w:szCs w:val="24"/>
-          <w:lang/>
+        </w:rPr>
+      </w:pPr>
+      <w:r>
+        <w:rPr>
+          <w:rFonts w:ascii="Segoe UI" w:eastAsia="Times New Roman" w:hAnsi="Segoe UI" w:cs="Segoe UI"/>
+          <w:color w:val="212529"/>
+          <w:sz w:val="24"/>
+          <w:szCs w:val="24"/>
         </w:rPr>
         <w:t>Жирное начертание</w:t>
       </w:r>
@@ -673,16 +656,14 @@
           <w:color w:val="212529"/>
           <w:sz w:val="24"/>
           <w:szCs w:val="24"/>
-          <w:lang/>
-        </w:rPr>
-      </w:pPr>
-      <w:r>
-        <w:rPr>
-          <w:rFonts w:ascii="Segoe UI" w:eastAsia="Times New Roman" w:hAnsi="Segoe UI" w:cs="Segoe UI"/>
-          <w:color w:val="212529"/>
-          <w:sz w:val="24"/>
-          <w:szCs w:val="24"/>
-          <w:lang/>
+        </w:rPr>
+      </w:pPr>
+      <w:r>
+        <w:rPr>
+          <w:rFonts w:ascii="Segoe UI" w:eastAsia="Times New Roman" w:hAnsi="Segoe UI" w:cs="Segoe UI"/>
+          <w:color w:val="212529"/>
+          <w:sz w:val="24"/>
+          <w:szCs w:val="24"/>
         </w:rPr>
         <w:t>Размер шрифта: 16px</w:t>
       </w:r>
@@ -697,7 +678,6 @@
           <w:color w:val="212529"/>
           <w:sz w:val="27"/>
           <w:szCs w:val="27"/>
-          <w:lang/>
         </w:rPr>
       </w:pPr>
       <w:r>
@@ -706,7 +686,6 @@
           <w:color w:val="212529"/>
           <w:sz w:val="27"/>
           <w:szCs w:val="27"/>
-          <w:lang/>
         </w:rPr>
         <w:t>Календарь</w:t>
       </w:r>
@@ -724,16 +703,14 @@
           <w:color w:val="212529"/>
           <w:sz w:val="24"/>
           <w:szCs w:val="24"/>
-          <w:lang/>
-        </w:rPr>
-      </w:pPr>
-      <w:r>
-        <w:rPr>
-          <w:rFonts w:ascii="Segoe UI" w:eastAsia="Times New Roman" w:hAnsi="Segoe UI" w:cs="Segoe UI"/>
-          <w:color w:val="212529"/>
-          <w:sz w:val="24"/>
-          <w:szCs w:val="24"/>
-          <w:lang/>
+        </w:rPr>
+      </w:pPr>
+      <w:r>
+        <w:rPr>
+          <w:rFonts w:ascii="Segoe UI" w:eastAsia="Times New Roman" w:hAnsi="Segoe UI" w:cs="Segoe UI"/>
+          <w:color w:val="212529"/>
+          <w:sz w:val="24"/>
+          <w:szCs w:val="24"/>
         </w:rPr>
         <w:t>Внешний отступ снизу: 30px</w:t>
       </w:r>
@@ -751,16 +728,14 @@
           <w:color w:val="212529"/>
           <w:sz w:val="24"/>
           <w:szCs w:val="24"/>
-          <w:lang/>
-        </w:rPr>
-      </w:pPr>
-      <w:r>
-        <w:rPr>
-          <w:rFonts w:ascii="Segoe UI" w:eastAsia="Times New Roman" w:hAnsi="Segoe UI" w:cs="Segoe UI"/>
-          <w:color w:val="212529"/>
-          <w:sz w:val="24"/>
-          <w:szCs w:val="24"/>
-          <w:lang/>
+        </w:rPr>
+      </w:pPr>
+      <w:r>
+        <w:rPr>
+          <w:rFonts w:ascii="Segoe UI" w:eastAsia="Times New Roman" w:hAnsi="Segoe UI" w:cs="Segoe UI"/>
+          <w:color w:val="212529"/>
+          <w:sz w:val="24"/>
+          <w:szCs w:val="24"/>
         </w:rPr>
         <w:t>Внутренний отступ снизу: 20px</w:t>
       </w:r>
@@ -778,16 +753,14 @@
           <w:color w:val="212529"/>
           <w:sz w:val="24"/>
           <w:szCs w:val="24"/>
-          <w:lang/>
-        </w:rPr>
-      </w:pPr>
-      <w:r>
-        <w:rPr>
-          <w:rFonts w:ascii="Segoe UI" w:eastAsia="Times New Roman" w:hAnsi="Segoe UI" w:cs="Segoe UI"/>
-          <w:color w:val="212529"/>
-          <w:sz w:val="24"/>
-          <w:szCs w:val="24"/>
-          <w:lang/>
+        </w:rPr>
+      </w:pPr>
+      <w:r>
+        <w:rPr>
+          <w:rFonts w:ascii="Segoe UI" w:eastAsia="Times New Roman" w:hAnsi="Segoe UI" w:cs="Segoe UI"/>
+          <w:color w:val="212529"/>
+          <w:sz w:val="24"/>
+          <w:szCs w:val="24"/>
         </w:rPr>
         <w:t>Размер шрифта: 14px с межстрочным интервалом 2</w:t>
       </w:r>
@@ -805,16 +778,14 @@
           <w:color w:val="212529"/>
           <w:sz w:val="24"/>
           <w:szCs w:val="24"/>
-          <w:lang/>
-        </w:rPr>
-      </w:pPr>
-      <w:r>
-        <w:rPr>
-          <w:rFonts w:ascii="Segoe UI" w:eastAsia="Times New Roman" w:hAnsi="Segoe UI" w:cs="Segoe UI"/>
-          <w:color w:val="212529"/>
-          <w:sz w:val="24"/>
-          <w:szCs w:val="24"/>
-          <w:lang/>
+        </w:rPr>
+      </w:pPr>
+      <w:r>
+        <w:rPr>
+          <w:rFonts w:ascii="Segoe UI" w:eastAsia="Times New Roman" w:hAnsi="Segoe UI" w:cs="Segoe UI"/>
+          <w:color w:val="212529"/>
+          <w:sz w:val="24"/>
+          <w:szCs w:val="24"/>
         </w:rPr>
         <w:t>Граница снизу с цветом </w:t>
       </w:r>
@@ -824,7 +795,6 @@
           <w:color w:val="E83E8C"/>
           <w:sz w:val="21"/>
           <w:szCs w:val="21"/>
-          <w:lang/>
         </w:rPr>
         <w:t>#313131</w:t>
       </w:r>
@@ -839,7 +809,6 @@
           <w:color w:val="212529"/>
           <w:sz w:val="27"/>
           <w:szCs w:val="27"/>
-          <w:lang/>
         </w:rPr>
       </w:pPr>
       <w:r>
@@ -848,7 +817,6 @@
           <w:color w:val="212529"/>
           <w:sz w:val="27"/>
           <w:szCs w:val="27"/>
-          <w:lang/>
         </w:rPr>
         <w:t>Числа</w:t>
       </w:r>
@@ -866,16 +834,14 @@
           <w:color w:val="212529"/>
           <w:sz w:val="24"/>
           <w:szCs w:val="24"/>
-          <w:lang/>
-        </w:rPr>
-      </w:pPr>
-      <w:r>
-        <w:rPr>
-          <w:rFonts w:ascii="Segoe UI" w:eastAsia="Times New Roman" w:hAnsi="Segoe UI" w:cs="Segoe UI"/>
-          <w:color w:val="212529"/>
-          <w:sz w:val="24"/>
-          <w:szCs w:val="24"/>
-          <w:lang/>
+        </w:rPr>
+      </w:pPr>
+      <w:r>
+        <w:rPr>
+          <w:rFonts w:ascii="Segoe UI" w:eastAsia="Times New Roman" w:hAnsi="Segoe UI" w:cs="Segoe UI"/>
+          <w:color w:val="212529"/>
+          <w:sz w:val="24"/>
+          <w:szCs w:val="24"/>
         </w:rPr>
         <w:t>Цвет чисел: </w:t>
       </w:r>
@@ -885,7 +851,6 @@
           <w:color w:val="E83E8C"/>
           <w:sz w:val="21"/>
           <w:szCs w:val="21"/>
-          <w:lang/>
         </w:rPr>
         <w:t>#ccc</w:t>
       </w:r>
@@ -895,7 +860,6 @@
           <w:color w:val="212529"/>
           <w:sz w:val="24"/>
           <w:szCs w:val="24"/>
-          <w:lang/>
         </w:rPr>
         <w:t> с выравниванием по центру.</w:t>
       </w:r>
@@ -913,16 +877,14 @@
           <w:color w:val="212529"/>
           <w:sz w:val="24"/>
           <w:szCs w:val="24"/>
-          <w:lang/>
-        </w:rPr>
-      </w:pPr>
-      <w:r>
-        <w:rPr>
-          <w:rFonts w:ascii="Segoe UI" w:eastAsia="Times New Roman" w:hAnsi="Segoe UI" w:cs="Segoe UI"/>
-          <w:color w:val="212529"/>
-          <w:sz w:val="24"/>
-          <w:szCs w:val="24"/>
-          <w:lang/>
+        </w:rPr>
+      </w:pPr>
+      <w:r>
+        <w:rPr>
+          <w:rFonts w:ascii="Segoe UI" w:eastAsia="Times New Roman" w:hAnsi="Segoe UI" w:cs="Segoe UI"/>
+          <w:color w:val="212529"/>
+          <w:sz w:val="24"/>
+          <w:szCs w:val="24"/>
         </w:rPr>
         <w:t>Внутренний отступ у чисел: 0</w:t>
       </w:r>
@@ -940,16 +902,14 @@
           <w:color w:val="212529"/>
           <w:sz w:val="24"/>
           <w:szCs w:val="24"/>
-          <w:lang/>
-        </w:rPr>
-      </w:pPr>
-      <w:r>
-        <w:rPr>
-          <w:rFonts w:ascii="Segoe UI" w:eastAsia="Times New Roman" w:hAnsi="Segoe UI" w:cs="Segoe UI"/>
-          <w:color w:val="212529"/>
-          <w:sz w:val="24"/>
-          <w:szCs w:val="24"/>
-          <w:lang/>
+        </w:rPr>
+      </w:pPr>
+      <w:r>
+        <w:rPr>
+          <w:rFonts w:ascii="Segoe UI" w:eastAsia="Times New Roman" w:hAnsi="Segoe UI" w:cs="Segoe UI"/>
+          <w:color w:val="212529"/>
+          <w:sz w:val="24"/>
+          <w:szCs w:val="24"/>
         </w:rPr>
         <w:t>Межстрочный интервал: 2.3</w:t>
       </w:r>
@@ -967,16 +927,14 @@
           <w:color w:val="212529"/>
           <w:sz w:val="24"/>
           <w:szCs w:val="24"/>
-          <w:lang/>
-        </w:rPr>
-      </w:pPr>
-      <w:r>
-        <w:rPr>
-          <w:rFonts w:ascii="Segoe UI" w:eastAsia="Times New Roman" w:hAnsi="Segoe UI" w:cs="Segoe UI"/>
-          <w:color w:val="212529"/>
-          <w:sz w:val="24"/>
-          <w:szCs w:val="24"/>
-          <w:lang/>
+        </w:rPr>
+      </w:pPr>
+      <w:r>
+        <w:rPr>
+          <w:rFonts w:ascii="Segoe UI" w:eastAsia="Times New Roman" w:hAnsi="Segoe UI" w:cs="Segoe UI"/>
+          <w:color w:val="212529"/>
+          <w:sz w:val="24"/>
+          <w:szCs w:val="24"/>
         </w:rPr>
         <w:t>Фон выбранного числа: </w:t>
       </w:r>
@@ -986,7 +944,6 @@
           <w:color w:val="E83E8C"/>
           <w:sz w:val="21"/>
           <w:szCs w:val="21"/>
-          <w:lang/>
         </w:rPr>
         <w:t>#589c5f</w:t>
       </w:r>
@@ -1001,7 +958,6 @@
           <w:color w:val="212529"/>
           <w:sz w:val="27"/>
           <w:szCs w:val="27"/>
-          <w:lang/>
         </w:rPr>
       </w:pPr>
       <w:r>
@@ -1010,7 +966,6 @@
           <w:color w:val="212529"/>
           <w:sz w:val="27"/>
           <w:szCs w:val="27"/>
-          <w:lang/>
         </w:rPr>
         <w:t>Список дел</w:t>
       </w:r>
@@ -1028,16 +983,14 @@
           <w:color w:val="212529"/>
           <w:sz w:val="24"/>
           <w:szCs w:val="24"/>
-          <w:lang/>
-        </w:rPr>
-      </w:pPr>
-      <w:r>
-        <w:rPr>
-          <w:rFonts w:ascii="Segoe UI" w:eastAsia="Times New Roman" w:hAnsi="Segoe UI" w:cs="Segoe UI"/>
-          <w:color w:val="212529"/>
-          <w:sz w:val="24"/>
-          <w:szCs w:val="24"/>
-          <w:lang/>
+        </w:rPr>
+      </w:pPr>
+      <w:r>
+        <w:rPr>
+          <w:rFonts w:ascii="Segoe UI" w:eastAsia="Times New Roman" w:hAnsi="Segoe UI" w:cs="Segoe UI"/>
+          <w:color w:val="212529"/>
+          <w:sz w:val="24"/>
+          <w:szCs w:val="24"/>
         </w:rPr>
         <w:t>Внешние отступы у названия: 5px сверху и 20 пикселей снизу</w:t>
       </w:r>
@@ -1055,16 +1008,14 @@
           <w:color w:val="212529"/>
           <w:sz w:val="24"/>
           <w:szCs w:val="24"/>
-          <w:lang/>
-        </w:rPr>
-      </w:pPr>
-      <w:r>
-        <w:rPr>
-          <w:rFonts w:ascii="Segoe UI" w:eastAsia="Times New Roman" w:hAnsi="Segoe UI" w:cs="Segoe UI"/>
-          <w:color w:val="212529"/>
-          <w:sz w:val="24"/>
-          <w:szCs w:val="24"/>
-          <w:lang/>
+        </w:rPr>
+      </w:pPr>
+      <w:r>
+        <w:rPr>
+          <w:rFonts w:ascii="Segoe UI" w:eastAsia="Times New Roman" w:hAnsi="Segoe UI" w:cs="Segoe UI"/>
+          <w:color w:val="212529"/>
+          <w:sz w:val="24"/>
+          <w:szCs w:val="24"/>
         </w:rPr>
         <w:t>Размер шрифта: 14px</w:t>
       </w:r>
@@ -1082,16 +1033,14 @@
           <w:color w:val="212529"/>
           <w:sz w:val="24"/>
           <w:szCs w:val="24"/>
-          <w:lang/>
-        </w:rPr>
-      </w:pPr>
-      <w:r>
-        <w:rPr>
-          <w:rFonts w:ascii="Segoe UI" w:eastAsia="Times New Roman" w:hAnsi="Segoe UI" w:cs="Segoe UI"/>
-          <w:color w:val="212529"/>
-          <w:sz w:val="24"/>
-          <w:szCs w:val="24"/>
-          <w:lang/>
+        </w:rPr>
+      </w:pPr>
+      <w:r>
+        <w:rPr>
+          <w:rFonts w:ascii="Segoe UI" w:eastAsia="Times New Roman" w:hAnsi="Segoe UI" w:cs="Segoe UI"/>
+          <w:color w:val="212529"/>
+          <w:sz w:val="24"/>
+          <w:szCs w:val="24"/>
         </w:rPr>
         <w:t>Цвет времени: </w:t>
       </w:r>
@@ -1101,7 +1050,6 @@
           <w:color w:val="E83E8C"/>
           <w:sz w:val="21"/>
           <w:szCs w:val="21"/>
-          <w:lang/>
         </w:rPr>
         <w:t>#ccc</w:t>
       </w:r>
@@ -1119,16 +1067,14 @@
           <w:color w:val="212529"/>
           <w:sz w:val="24"/>
           <w:szCs w:val="24"/>
-          <w:lang/>
-        </w:rPr>
-      </w:pPr>
-      <w:r>
-        <w:rPr>
-          <w:rFonts w:ascii="Segoe UI" w:eastAsia="Times New Roman" w:hAnsi="Segoe UI" w:cs="Segoe UI"/>
-          <w:color w:val="212529"/>
-          <w:sz w:val="24"/>
-          <w:szCs w:val="24"/>
-          <w:lang/>
+        </w:rPr>
+      </w:pPr>
+      <w:r>
+        <w:rPr>
+          <w:rFonts w:ascii="Segoe UI" w:eastAsia="Times New Roman" w:hAnsi="Segoe UI" w:cs="Segoe UI"/>
+          <w:color w:val="212529"/>
+          <w:sz w:val="24"/>
+          <w:szCs w:val="24"/>
         </w:rPr>
         <w:t>Размер шрифта времени: 10px</w:t>
       </w:r>

</xml_diff>